<commit_message>
Final Version written report
</commit_message>
<xml_diff>
--- a/Final_Report_Biocomputing1.docx
+++ b/Final_Report_Biocomputing1.docx
@@ -2372,6 +2372,103 @@
     <w:p>
       <w:pPr>
         <w:spacing w:before="240" w:after="240"/>
+        <w:ind w:left="720"/>
+        <w:jc w:val="both"/>
+        <w:rPr>
+          <w:sz w:val="24"/>
+          <w:szCs w:val="24"/>
+        </w:rPr>
+      </w:pPr>
+      <w:r>
+        <w:rPr>
+          <w:sz w:val="24"/>
+          <w:szCs w:val="24"/>
+        </w:rPr>
+        <w:t>For all of the simulations, the main difference with the Lotka-Volterra Model is the fact that prey can’t continue to grow at the same rate, the more the population increases the bigger the self-limiting effect. In addition, it considers a saturation point that marks the maximum number of prey a predator can hunt even though density of herbivores might keep increasing, so beyond this limit positive changes in prey number won’t really affect the dynamic of the predators.</w:t>
+      </w:r>
+    </w:p>
+    <w:p>
+      <w:pPr>
+        <w:spacing w:before="240" w:after="240"/>
+        <w:ind w:left="1440"/>
+        <w:contextualSpacing w:val="0"/>
+        <w:rPr>
+          <w:sz w:val="24"/>
+          <w:szCs w:val="24"/>
+        </w:rPr>
+      </w:pPr>
+    </w:p>
+    <w:p>
+      <w:pPr>
+        <w:spacing w:before="240" w:after="240"/>
+        <w:ind w:left="1440"/>
+        <w:contextualSpacing w:val="0"/>
+        <w:rPr>
+          <w:sz w:val="24"/>
+          <w:szCs w:val="24"/>
+        </w:rPr>
+      </w:pPr>
+      <w:r>
+        <w:rPr>
+          <w:noProof/>
+          <w:sz w:val="24"/>
+          <w:szCs w:val="24"/>
+          <w:lang w:val="en-US"/>
+        </w:rPr>
+        <w:drawing>
+          <wp:anchor distT="0" distB="0" distL="114300" distR="114300" simplePos="0" relativeHeight="251679744" behindDoc="0" locked="0" layoutInCell="1" allowOverlap="1" wp14:anchorId="4B6773FF" wp14:editId="1174226C">
+            <wp:simplePos x="0" y="0"/>
+            <wp:positionH relativeFrom="margin">
+              <wp:posOffset>-228600</wp:posOffset>
+            </wp:positionH>
+            <wp:positionV relativeFrom="margin">
+              <wp:posOffset>3200400</wp:posOffset>
+            </wp:positionV>
+            <wp:extent cx="3072765" cy="2402840"/>
+            <wp:effectExtent l="0" t="0" r="635" b="10160"/>
+            <wp:wrapSquare wrapText="bothSides"/>
+            <wp:docPr id="19" name="Picture 19"/>
+            <wp:cNvGraphicFramePr>
+              <a:graphicFrameLocks xmlns:a="http://schemas.openxmlformats.org/drawingml/2006/main" noChangeAspect="1"/>
+            </wp:cNvGraphicFramePr>
+            <a:graphic xmlns:a="http://schemas.openxmlformats.org/drawingml/2006/main">
+              <a:graphicData uri="http://schemas.openxmlformats.org/drawingml/2006/picture">
+                <pic:pic xmlns:pic="http://schemas.openxmlformats.org/drawingml/2006/picture">
+                  <pic:nvPicPr>
+                    <pic:cNvPr id="1" name=""/>
+                    <pic:cNvPicPr/>
+                  </pic:nvPicPr>
+                  <pic:blipFill>
+                    <a:blip r:embed="rId17">
+                      <a:extLst>
+                        <a:ext uri="{28A0092B-C50C-407E-A947-70E740481C1C}">
+                          <a14:useLocalDpi xmlns:a14="http://schemas.microsoft.com/office/drawing/2010/main" val="0"/>
+                        </a:ext>
+                      </a:extLst>
+                    </a:blip>
+                    <a:stretch>
+                      <a:fillRect/>
+                    </a:stretch>
+                  </pic:blipFill>
+                  <pic:spPr>
+                    <a:xfrm>
+                      <a:off x="0" y="0"/>
+                      <a:ext cx="3072765" cy="2402840"/>
+                    </a:xfrm>
+                    <a:prstGeom prst="rect">
+                      <a:avLst/>
+                    </a:prstGeom>
+                  </pic:spPr>
+                </pic:pic>
+              </a:graphicData>
+            </a:graphic>
+          </wp:anchor>
+        </w:drawing>
+      </w:r>
+    </w:p>
+    <w:p>
+      <w:pPr>
+        <w:spacing w:before="240" w:after="240"/>
         <w:ind w:left="1440"/>
         <w:contextualSpacing w:val="0"/>
         <w:rPr>
@@ -2400,13 +2497,13 @@
         <mc:AlternateContent>
           <mc:Choice Requires="wps">
             <w:drawing>
-              <wp:anchor distT="0" distB="0" distL="114300" distR="114300" simplePos="0" relativeHeight="251682816" behindDoc="0" locked="0" layoutInCell="1" allowOverlap="1" wp14:anchorId="2C211BB0" wp14:editId="753C95D0">
+              <wp:anchor distT="0" distB="0" distL="114300" distR="114300" simplePos="0" relativeHeight="251682816" behindDoc="0" locked="0" layoutInCell="1" allowOverlap="1" wp14:anchorId="2C211BB0" wp14:editId="37FCD32F">
                 <wp:simplePos x="0" y="0"/>
                 <wp:positionH relativeFrom="column">
-                  <wp:posOffset>2971800</wp:posOffset>
+                  <wp:posOffset>12700</wp:posOffset>
                 </wp:positionH>
                 <wp:positionV relativeFrom="paragraph">
-                  <wp:posOffset>581660</wp:posOffset>
+                  <wp:posOffset>90170</wp:posOffset>
                 </wp:positionV>
                 <wp:extent cx="3086100" cy="1257300"/>
                 <wp:effectExtent l="0" t="0" r="0" b="12700"/>
@@ -2503,7 +2600,11 @@
           </mc:Choice>
           <mc:Fallback>
             <w:pict>
-              <v:shape id="Text Box 22" o:spid="_x0000_s1030" type="#_x0000_t202" style="position:absolute;left:0;text-align:left;margin-left:234pt;margin-top:45.8pt;width:243pt;height:99pt;z-index:251682816;visibility:visible;mso-wrap-style:square;mso-width-percent:0;mso-height-percent:0;mso-wrap-distance-left:9pt;mso-wrap-distance-top:0;mso-wrap-distance-right:9pt;mso-wrap-distance-bottom:0;mso-position-horizontal:absolute;mso-position-horizontal-relative:text;mso-position-vertical:absolute;mso-position-vertical-relative:text;mso-width-percent:0;mso-height-percent:0;mso-width-relative:margin;mso-height-relative:margin;v-text-anchor:top" o:gfxdata="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" filled="f" stroked="f">
+              <v:shapetype id="_x0000_t202" coordsize="21600,21600" o:spt="202" path="m0,0l0,21600,21600,21600,21600,0xe">
+                <v:stroke joinstyle="miter"/>
+                <v:path gradientshapeok="t" o:connecttype="rect"/>
+              </v:shapetype>
+              <v:shape id="Text Box 22" o:spid="_x0000_s1030" type="#_x0000_t202" style="position:absolute;left:0;text-align:left;margin-left:1pt;margin-top:7.1pt;width:243pt;height:99pt;z-index:251682816;visibility:visible;mso-wrap-style:square;mso-width-percent:0;mso-height-percent:0;mso-wrap-distance-left:9pt;mso-wrap-distance-top:0;mso-wrap-distance-right:9pt;mso-wrap-distance-bottom:0;mso-position-horizontal:absolute;mso-position-horizontal-relative:text;mso-position-vertical:absolute;mso-position-vertical-relative:text;mso-width-percent:0;mso-height-percent:0;mso-width-relative:margin;mso-height-relative:margin;v-text-anchor:top" o:gfxdata="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" filled="f" stroked="f">
                 <v:textbox>
                   <w:txbxContent>
                     <w:p>
@@ -2543,63 +2644,39 @@
           </mc:Fallback>
         </mc:AlternateContent>
       </w:r>
-      <w:r>
-        <w:rPr>
-          <w:noProof/>
-          <w:sz w:val="24"/>
-          <w:szCs w:val="24"/>
-          <w:lang w:val="en-US"/>
-        </w:rPr>
-        <w:drawing>
-          <wp:anchor distT="0" distB="0" distL="114300" distR="114300" simplePos="0" relativeHeight="251679744" behindDoc="0" locked="0" layoutInCell="1" allowOverlap="1" wp14:anchorId="4B6773FF" wp14:editId="5BC37A6D">
-            <wp:simplePos x="0" y="0"/>
-            <wp:positionH relativeFrom="margin">
-              <wp:posOffset>-228600</wp:posOffset>
-            </wp:positionH>
-            <wp:positionV relativeFrom="margin">
-              <wp:posOffset>1485900</wp:posOffset>
-            </wp:positionV>
-            <wp:extent cx="3072765" cy="2402840"/>
-            <wp:effectExtent l="0" t="0" r="635" b="10160"/>
-            <wp:wrapSquare wrapText="bothSides"/>
-            <wp:docPr id="19" name="Picture 19"/>
-            <wp:cNvGraphicFramePr>
-              <a:graphicFrameLocks xmlns:a="http://schemas.openxmlformats.org/drawingml/2006/main" noChangeAspect="1"/>
-            </wp:cNvGraphicFramePr>
-            <a:graphic xmlns:a="http://schemas.openxmlformats.org/drawingml/2006/main">
-              <a:graphicData uri="http://schemas.openxmlformats.org/drawingml/2006/picture">
-                <pic:pic xmlns:pic="http://schemas.openxmlformats.org/drawingml/2006/picture">
-                  <pic:nvPicPr>
-                    <pic:cNvPr id="1" name=""/>
-                    <pic:cNvPicPr/>
-                  </pic:nvPicPr>
-                  <pic:blipFill>
-                    <a:blip r:embed="rId17">
-                      <a:extLst>
-                        <a:ext uri="{28A0092B-C50C-407E-A947-70E740481C1C}">
-                          <a14:useLocalDpi xmlns:a14="http://schemas.microsoft.com/office/drawing/2010/main" val="0"/>
-                        </a:ext>
-                      </a:extLst>
-                    </a:blip>
-                    <a:stretch>
-                      <a:fillRect/>
-                    </a:stretch>
-                  </pic:blipFill>
-                  <pic:spPr>
-                    <a:xfrm>
-                      <a:off x="0" y="0"/>
-                      <a:ext cx="3072765" cy="2402840"/>
-                    </a:xfrm>
-                    <a:prstGeom prst="rect">
-                      <a:avLst/>
-                    </a:prstGeom>
-                  </pic:spPr>
-                </pic:pic>
-              </a:graphicData>
-            </a:graphic>
-          </wp:anchor>
-        </w:drawing>
-      </w:r>
+    </w:p>
+    <w:p>
+      <w:pPr>
+        <w:spacing w:before="240" w:after="240"/>
+        <w:ind w:left="1440"/>
+        <w:contextualSpacing w:val="0"/>
+        <w:rPr>
+          <w:sz w:val="24"/>
+          <w:szCs w:val="24"/>
+        </w:rPr>
+      </w:pPr>
+    </w:p>
+    <w:p>
+      <w:pPr>
+        <w:spacing w:before="240" w:after="240"/>
+        <w:ind w:left="1440"/>
+        <w:contextualSpacing w:val="0"/>
+        <w:rPr>
+          <w:sz w:val="24"/>
+          <w:szCs w:val="24"/>
+        </w:rPr>
+      </w:pPr>
+    </w:p>
+    <w:p>
+      <w:pPr>
+        <w:spacing w:before="240" w:after="240"/>
+        <w:ind w:left="1440"/>
+        <w:contextualSpacing w:val="0"/>
+        <w:rPr>
+          <w:sz w:val="24"/>
+          <w:szCs w:val="24"/>
+        </w:rPr>
+      </w:pPr>
       <w:r>
         <w:rPr>
           <w:noProof/>
@@ -2610,13 +2687,13 @@
         <mc:AlternateContent>
           <mc:Choice Requires="wps">
             <w:drawing>
-              <wp:anchor distT="0" distB="0" distL="114300" distR="114300" simplePos="0" relativeHeight="251683840" behindDoc="0" locked="0" layoutInCell="1" allowOverlap="1" wp14:anchorId="518ED8E9" wp14:editId="6C56DF5A">
+              <wp:anchor distT="0" distB="0" distL="114300" distR="114300" simplePos="0" relativeHeight="251683840" behindDoc="0" locked="0" layoutInCell="1" allowOverlap="1" wp14:anchorId="518ED8E9" wp14:editId="537A55CC">
                 <wp:simplePos x="0" y="0"/>
                 <wp:positionH relativeFrom="column">
                   <wp:posOffset>2971800</wp:posOffset>
                 </wp:positionH>
                 <wp:positionV relativeFrom="paragraph">
-                  <wp:posOffset>3439160</wp:posOffset>
+                  <wp:posOffset>68580</wp:posOffset>
                 </wp:positionV>
                 <wp:extent cx="3543300" cy="1371600"/>
                 <wp:effectExtent l="0" t="0" r="0" b="0"/>
@@ -2707,7 +2784,7 @@
           </mc:Choice>
           <mc:Fallback>
             <w:pict>
-              <v:shape id="Text Box 23" o:spid="_x0000_s1031" type="#_x0000_t202" style="position:absolute;left:0;text-align:left;margin-left:234pt;margin-top:270.8pt;width:279pt;height:108pt;z-index:251683840;visibility:visible;mso-wrap-style:square;mso-width-percent:0;mso-height-percent:0;mso-wrap-distance-left:9pt;mso-wrap-distance-top:0;mso-wrap-distance-right:9pt;mso-wrap-distance-bottom:0;mso-position-horizontal:absolute;mso-position-horizontal-relative:text;mso-position-vertical:absolute;mso-position-vertical-relative:text;mso-width-percent:0;mso-height-percent:0;mso-width-relative:margin;mso-height-relative:margin;v-text-anchor:top" o:gfxdata="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" filled="f" stroked="f">
+              <v:shape id="Text Box 23" o:spid="_x0000_s1031" type="#_x0000_t202" style="position:absolute;left:0;text-align:left;margin-left:234pt;margin-top:5.4pt;width:279pt;height:108pt;z-index:251683840;visibility:visible;mso-wrap-style:square;mso-width-percent:0;mso-height-percent:0;mso-wrap-distance-left:9pt;mso-wrap-distance-top:0;mso-wrap-distance-right:9pt;mso-wrap-distance-bottom:0;mso-position-horizontal:absolute;mso-position-horizontal-relative:text;mso-position-vertical:absolute;mso-position-vertical-relative:text;mso-width-percent:0;mso-height-percent:0;mso-width-relative:margin;mso-height-relative:margin;v-text-anchor:top" o:gfxdata="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" filled="f" stroked="f">
                 <v:textbox>
                   <w:txbxContent>
                     <w:p>
@@ -2749,13 +2826,13 @@
           <w:lang w:val="en-US"/>
         </w:rPr>
         <w:drawing>
-          <wp:anchor distT="0" distB="0" distL="114300" distR="114300" simplePos="0" relativeHeight="251680768" behindDoc="0" locked="0" layoutInCell="1" allowOverlap="1" wp14:anchorId="70D064A3" wp14:editId="49841CEF">
+          <wp:anchor distT="0" distB="0" distL="114300" distR="114300" simplePos="0" relativeHeight="251680768" behindDoc="0" locked="0" layoutInCell="1" allowOverlap="1" wp14:anchorId="70D064A3" wp14:editId="65F06C5F">
             <wp:simplePos x="0" y="0"/>
             <wp:positionH relativeFrom="margin">
               <wp:posOffset>-114300</wp:posOffset>
             </wp:positionH>
             <wp:positionV relativeFrom="margin">
-              <wp:posOffset>4569460</wp:posOffset>
+              <wp:posOffset>5829300</wp:posOffset>
             </wp:positionV>
             <wp:extent cx="2780030" cy="2174240"/>
             <wp:effectExtent l="0" t="0" r="0" b="10160"/>
@@ -2804,61 +2881,6 @@
           </wp:anchor>
         </w:drawing>
       </w:r>
-    </w:p>
-    <w:p>
-      <w:pPr>
-        <w:spacing w:before="240" w:after="240"/>
-        <w:ind w:left="1440"/>
-        <w:contextualSpacing w:val="0"/>
-        <w:rPr>
-          <w:sz w:val="24"/>
-          <w:szCs w:val="24"/>
-        </w:rPr>
-      </w:pPr>
-    </w:p>
-    <w:p>
-      <w:pPr>
-        <w:spacing w:before="240" w:after="240"/>
-        <w:ind w:left="1440"/>
-        <w:contextualSpacing w:val="0"/>
-        <w:rPr>
-          <w:sz w:val="24"/>
-          <w:szCs w:val="24"/>
-        </w:rPr>
-      </w:pPr>
-    </w:p>
-    <w:p>
-      <w:pPr>
-        <w:spacing w:before="240" w:after="240"/>
-        <w:ind w:left="1440"/>
-        <w:contextualSpacing w:val="0"/>
-        <w:rPr>
-          <w:sz w:val="24"/>
-          <w:szCs w:val="24"/>
-        </w:rPr>
-      </w:pPr>
-    </w:p>
-    <w:p>
-      <w:pPr>
-        <w:spacing w:before="240" w:after="240"/>
-        <w:ind w:left="1440"/>
-        <w:contextualSpacing w:val="0"/>
-        <w:rPr>
-          <w:sz w:val="24"/>
-          <w:szCs w:val="24"/>
-        </w:rPr>
-      </w:pPr>
-    </w:p>
-    <w:p>
-      <w:pPr>
-        <w:spacing w:before="240" w:after="240"/>
-        <w:ind w:left="1440"/>
-        <w:contextualSpacing w:val="0"/>
-        <w:rPr>
-          <w:sz w:val="24"/>
-          <w:szCs w:val="24"/>
-        </w:rPr>
-      </w:pPr>
       <w:r>
         <w:rPr>
           <w:sz w:val="24"/>
@@ -2870,71 +2892,26 @@
     <w:p>
       <w:pPr>
         <w:spacing w:before="240" w:after="240"/>
-        <w:ind w:left="1440"/>
-        <w:contextualSpacing w:val="0"/>
-        <w:rPr>
-          <w:sz w:val="24"/>
-          <w:szCs w:val="24"/>
-        </w:rPr>
-      </w:pPr>
-    </w:p>
-    <w:p>
-      <w:pPr>
-        <w:spacing w:before="240" w:after="240"/>
-        <w:ind w:left="1440"/>
-        <w:contextualSpacing w:val="0"/>
-        <w:rPr>
-          <w:sz w:val="24"/>
-          <w:szCs w:val="24"/>
-        </w:rPr>
-      </w:pPr>
-    </w:p>
-    <w:p>
-      <w:pPr>
-        <w:spacing w:before="240" w:after="240"/>
-        <w:ind w:left="1440"/>
-        <w:contextualSpacing w:val="0"/>
-        <w:rPr>
-          <w:sz w:val="24"/>
-          <w:szCs w:val="24"/>
-        </w:rPr>
-      </w:pPr>
-    </w:p>
-    <w:p>
-      <w:pPr>
-        <w:spacing w:before="240" w:after="240"/>
-        <w:ind w:left="1440"/>
-        <w:contextualSpacing w:val="0"/>
-        <w:rPr>
-          <w:sz w:val="24"/>
-          <w:szCs w:val="24"/>
-        </w:rPr>
-      </w:pPr>
-    </w:p>
-    <w:p>
-      <w:pPr>
-        <w:spacing w:before="240" w:after="240"/>
-        <w:ind w:left="1440"/>
-        <w:contextualSpacing w:val="0"/>
-        <w:rPr>
-          <w:sz w:val="24"/>
-          <w:szCs w:val="24"/>
-        </w:rPr>
-      </w:pPr>
-    </w:p>
-    <w:p>
-      <w:pPr>
-        <w:spacing w:before="240" w:after="240"/>
-        <w:rPr>
-          <w:sz w:val="24"/>
-          <w:szCs w:val="24"/>
-        </w:rPr>
-      </w:pPr>
-      <w:r>
-        <w:rPr>
-          <w:sz w:val="24"/>
-          <w:szCs w:val="24"/>
-        </w:rPr>
+        <w:rPr>
+          <w:sz w:val="24"/>
+          <w:szCs w:val="24"/>
+        </w:rPr>
+      </w:pPr>
+    </w:p>
+    <w:p>
+      <w:pPr>
+        <w:spacing w:before="240" w:after="240"/>
+        <w:rPr>
+          <w:sz w:val="24"/>
+          <w:szCs w:val="24"/>
+        </w:rPr>
+      </w:pPr>
+      <w:r>
+        <w:rPr>
+          <w:sz w:val="24"/>
+          <w:szCs w:val="24"/>
+        </w:rPr>
+        <w:lastRenderedPageBreak/>
         <w:t>What is the relationship between parameter values and predator abundance?</w:t>
       </w:r>
     </w:p>
@@ -3078,13 +3055,13 @@
           <w:lang w:val="en-US"/>
         </w:rPr>
         <w:drawing>
-          <wp:anchor distT="0" distB="0" distL="114300" distR="114300" simplePos="0" relativeHeight="251683327" behindDoc="0" locked="0" layoutInCell="1" allowOverlap="1" wp14:anchorId="0F41D874" wp14:editId="346A76E4">
+          <wp:anchor distT="0" distB="0" distL="114300" distR="114300" simplePos="0" relativeHeight="251683327" behindDoc="0" locked="0" layoutInCell="1" allowOverlap="1" wp14:anchorId="0F41D874" wp14:editId="2B085579">
             <wp:simplePos x="0" y="0"/>
             <wp:positionH relativeFrom="margin">
               <wp:posOffset>2857500</wp:posOffset>
             </wp:positionH>
             <wp:positionV relativeFrom="margin">
-              <wp:posOffset>4098925</wp:posOffset>
+              <wp:posOffset>3756025</wp:posOffset>
             </wp:positionV>
             <wp:extent cx="3543300" cy="3673475"/>
             <wp:effectExtent l="0" t="0" r="12700" b="9525"/>
@@ -3142,7 +3119,7 @@
           <w:lang w:val="en-US"/>
         </w:rPr>
         <w:drawing>
-          <wp:anchor distT="0" distB="0" distL="114300" distR="114300" simplePos="0" relativeHeight="251686912" behindDoc="0" locked="0" layoutInCell="1" allowOverlap="1" wp14:anchorId="54BBB581" wp14:editId="0E4BF37F">
+          <wp:anchor distT="0" distB="0" distL="114300" distR="114300" simplePos="0" relativeHeight="251686912" behindDoc="0" locked="0" layoutInCell="1" allowOverlap="1" wp14:anchorId="54BBB581" wp14:editId="2DFE40AB">
             <wp:simplePos x="0" y="0"/>
             <wp:positionH relativeFrom="column">
               <wp:posOffset>-114300</wp:posOffset>
@@ -3329,13 +3306,13 @@
         <mc:AlternateContent>
           <mc:Choice Requires="wps">
             <w:drawing>
-              <wp:anchor distT="0" distB="0" distL="114300" distR="114300" simplePos="0" relativeHeight="251685888" behindDoc="0" locked="0" layoutInCell="1" allowOverlap="1" wp14:anchorId="09E38705" wp14:editId="35433706">
+              <wp:anchor distT="0" distB="0" distL="114300" distR="114300" simplePos="0" relativeHeight="251685888" behindDoc="0" locked="0" layoutInCell="1" allowOverlap="1" wp14:anchorId="09E38705" wp14:editId="5D4AC2FB">
                 <wp:simplePos x="0" y="0"/>
                 <wp:positionH relativeFrom="column">
-                  <wp:posOffset>0</wp:posOffset>
+                  <wp:posOffset>-114300</wp:posOffset>
                 </wp:positionH>
                 <wp:positionV relativeFrom="paragraph">
-                  <wp:posOffset>394335</wp:posOffset>
+                  <wp:posOffset>291465</wp:posOffset>
                 </wp:positionV>
                 <wp:extent cx="6172200" cy="571500"/>
                 <wp:effectExtent l="0" t="0" r="0" b="12700"/>
@@ -3405,7 +3382,7 @@
           </mc:Choice>
           <mc:Fallback>
             <w:pict>
-              <v:shape id="Text Box 24" o:spid="_x0000_s1032" type="#_x0000_t202" style="position:absolute;margin-left:0;margin-top:31.05pt;width:486pt;height:45pt;z-index:251685888;visibility:visible;mso-wrap-style:square;mso-width-percent:0;mso-wrap-distance-left:9pt;mso-wrap-distance-top:0;mso-wrap-distance-right:9pt;mso-wrap-distance-bottom:0;mso-position-horizontal:absolute;mso-position-horizontal-relative:text;mso-position-vertical:absolute;mso-position-vertical-relative:text;mso-width-percent:0;mso-width-relative:margin;v-text-anchor:top" o:gfxdata="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" filled="f" stroked="f">
+              <v:shape id="Text Box 24" o:spid="_x0000_s1032" type="#_x0000_t202" style="position:absolute;margin-left:-8.95pt;margin-top:22.95pt;width:486pt;height:45pt;z-index:251685888;visibility:visible;mso-wrap-style:square;mso-width-percent:0;mso-wrap-distance-left:9pt;mso-wrap-distance-top:0;mso-wrap-distance-right:9pt;mso-wrap-distance-bottom:0;mso-position-horizontal:absolute;mso-position-horizontal-relative:text;mso-position-vertical:absolute;mso-position-vertical-relative:text;mso-width-percent:0;mso-width-relative:margin;v-text-anchor:top" o:gfxdata="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" filled="f" stroked="f">
                 <v:textbox>
                   <w:txbxContent>
                     <w:p>
@@ -3430,6 +3407,33 @@
           <w:szCs w:val="24"/>
         </w:rPr>
       </w:pPr>
+    </w:p>
+    <w:p>
+      <w:pPr>
+        <w:spacing w:before="240" w:after="240"/>
+        <w:rPr>
+          <w:sz w:val="24"/>
+          <w:szCs w:val="24"/>
+        </w:rPr>
+      </w:pPr>
+    </w:p>
+    <w:p>
+      <w:pPr>
+        <w:spacing w:before="240" w:after="240"/>
+        <w:rPr>
+          <w:sz w:val="24"/>
+          <w:szCs w:val="24"/>
+        </w:rPr>
+      </w:pPr>
+    </w:p>
+    <w:p>
+      <w:pPr>
+        <w:spacing w:before="240" w:after="240"/>
+        <w:rPr>
+          <w:sz w:val="24"/>
+          <w:szCs w:val="24"/>
+        </w:rPr>
+      </w:pPr>
       <w:bookmarkStart w:id="0" w:name="_GoBack"/>
       <w:bookmarkEnd w:id="0"/>
       <w:r>
@@ -3437,7 +3441,6 @@
           <w:sz w:val="24"/>
           <w:szCs w:val="24"/>
         </w:rPr>
-        <w:lastRenderedPageBreak/>
         <w:t>Why do you think we see the Paradox of Enrichment?</w:t>
       </w:r>
     </w:p>

</xml_diff>